<commit_message>
D2.1 - Minor changes
</commit_message>
<xml_diff>
--- a/doc/D2.1_AMIDSTModelingFramework/figures/FrontPage.docx
+++ b/doc/D2.1_AMIDSTModelingFramework/figures/FrontPage.docx
@@ -1038,6 +1038,8 @@
           <w:szCs w:val="32"/>
         </w:rPr>
       </w:pPr>
+      <w:bookmarkStart w:id="0" w:name="_GoBack"/>
+      <w:bookmarkEnd w:id="0"/>
     </w:p>
     <w:tbl>
       <w:tblPr>
@@ -1492,7 +1494,10 @@
               <w:t>present use-case-tailored models that address the application scenarios</w:t>
             </w:r>
             <w:r>
-              <w:t xml:space="preserve"> identified in deliverable 1.2</w:t>
+              <w:t xml:space="preserve"> identified in D</w:t>
+            </w:r>
+            <w:r>
+              <w:t>eliverable 1.2</w:t>
             </w:r>
             <w:r>
               <w:t xml:space="preserve">. </w:t>
@@ -1500,8 +1505,6 @@
             <w:r>
               <w:t>Building</w:t>
             </w:r>
-            <w:bookmarkStart w:id="0" w:name="_GoBack"/>
-            <w:bookmarkEnd w:id="0"/>
             <w:r>
               <w:t xml:space="preserve"> on the commonalties of these specific models, we introduce the AMIDST modelling framework </w:t>
             </w:r>
@@ -2217,7 +2220,7 @@
               <w:sz w:val="20"/>
               <w:szCs w:val="20"/>
             </w:rPr>
-            <w:t>27/09/2014</w:t>
+            <w:t>28/09/2014</w:t>
           </w:r>
           <w:r>
             <w:rPr>
@@ -8865,7 +8868,7 @@
 </file>
 
 <file path=customXml/itemProps1.xml><?xml version="1.0" encoding="utf-8"?>
-<ds:datastoreItem xmlns:ds="http://schemas.openxmlformats.org/officeDocument/2006/customXml" ds:itemID="{928A54AA-AB0E-E24E-88CC-1250DDBC5546}">
+<ds:datastoreItem xmlns:ds="http://schemas.openxmlformats.org/officeDocument/2006/customXml" ds:itemID="{55D26610-1AAC-0746-95C7-DAAFBE5180E9}">
   <ds:schemaRefs>
     <ds:schemaRef ds:uri="http://schemas.openxmlformats.org/officeDocument/2006/bibliography"/>
   </ds:schemaRefs>

</xml_diff>